<commit_message>
Changed the guides/script to our fork
</commit_message>
<xml_diff>
--- a/Code Moo Local Server Setup Ubuntu.docx
+++ b/Code Moo Local Server Setup Ubuntu.docx
@@ -44,8 +44,6 @@
         </w:rPr>
         <w:t xml:space="preserve"> you will have a working local copy of the project. If you want to have a local copy as the working repository for GitHub, you’ll have to setup that additionally.</w:t>
       </w:r>
-      <w:bookmarkStart w:id="0" w:name="_GoBack"/>
-      <w:bookmarkEnd w:id="0"/>
     </w:p>
     <w:p>
       <w:pPr>
@@ -89,14 +87,27 @@
           <w:szCs w:val="20"/>
         </w:rPr>
       </w:pPr>
-      <w:r>
-        <w:rPr>
-          <w:rFonts w:ascii="Courier New" w:hAnsi="Courier New" w:cs="Courier New"/>
-          <w:color w:val="000000"/>
-          <w:sz w:val="20"/>
-          <w:szCs w:val="20"/>
-        </w:rPr>
-        <w:t>sudo apt-get install openjdk-6-jre</w:t>
+      <w:proofErr w:type="spellStart"/>
+      <w:proofErr w:type="gramStart"/>
+      <w:r>
+        <w:rPr>
+          <w:rFonts w:ascii="Courier New" w:hAnsi="Courier New" w:cs="Courier New"/>
+          <w:color w:val="000000"/>
+          <w:sz w:val="20"/>
+          <w:szCs w:val="20"/>
+        </w:rPr>
+        <w:t>sudo</w:t>
+      </w:r>
+      <w:proofErr w:type="spellEnd"/>
+      <w:proofErr w:type="gramEnd"/>
+      <w:r>
+        <w:rPr>
+          <w:rFonts w:ascii="Courier New" w:hAnsi="Courier New" w:cs="Courier New"/>
+          <w:color w:val="000000"/>
+          <w:sz w:val="20"/>
+          <w:szCs w:val="20"/>
+        </w:rPr>
+        <w:t xml:space="preserve"> apt-get install openjdk-6-jre</w:t>
       </w:r>
     </w:p>
     <w:p>
@@ -140,7 +151,27 @@
           <w:sz w:val="20"/>
           <w:szCs w:val="20"/>
         </w:rPr>
-        <w:t xml:space="preserve">all the requirements. If you are experienced with linux enough to understand the side effects </w:t>
+        <w:t xml:space="preserve">all the requirements. If you are experienced with </w:t>
+      </w:r>
+      <w:proofErr w:type="spellStart"/>
+      <w:r>
+        <w:rPr>
+          <w:rFonts w:ascii="Courier New" w:hAnsi="Courier New" w:cs="Courier New"/>
+          <w:color w:val="000000"/>
+          <w:sz w:val="20"/>
+          <w:szCs w:val="20"/>
+        </w:rPr>
+        <w:t>linux</w:t>
+      </w:r>
+      <w:proofErr w:type="spellEnd"/>
+      <w:r>
+        <w:rPr>
+          <w:rFonts w:ascii="Courier New" w:hAnsi="Courier New" w:cs="Courier New"/>
+          <w:color w:val="000000"/>
+          <w:sz w:val="20"/>
+          <w:szCs w:val="20"/>
+        </w:rPr>
+        <w:t xml:space="preserve"> enough to understand the side effects </w:t>
       </w:r>
       <w:r>
         <w:rPr>
@@ -158,7 +189,27 @@
           <w:sz w:val="20"/>
           <w:szCs w:val="20"/>
         </w:rPr>
-        <w:t xml:space="preserve"> might cause, look into the node and nodejs package conflict </w:t>
+        <w:t xml:space="preserve"> might cause, look into the node and </w:t>
+      </w:r>
+      <w:proofErr w:type="spellStart"/>
+      <w:r>
+        <w:rPr>
+          <w:rFonts w:ascii="Courier New" w:hAnsi="Courier New" w:cs="Courier New"/>
+          <w:color w:val="000000"/>
+          <w:sz w:val="20"/>
+          <w:szCs w:val="20"/>
+        </w:rPr>
+        <w:t>nodejs</w:t>
+      </w:r>
+      <w:proofErr w:type="spellEnd"/>
+      <w:r>
+        <w:rPr>
+          <w:rFonts w:ascii="Courier New" w:hAnsi="Courier New" w:cs="Courier New"/>
+          <w:color w:val="000000"/>
+          <w:sz w:val="20"/>
+          <w:szCs w:val="20"/>
+        </w:rPr>
+        <w:t xml:space="preserve"> package conflict </w:t>
       </w:r>
       <w:r>
         <w:rPr>
@@ -217,145 +268,287 @@
           <w:szCs w:val="20"/>
         </w:rPr>
       </w:pPr>
-      <w:r>
-        <w:rPr>
-          <w:rFonts w:ascii="Courier New" w:hAnsi="Courier New" w:cs="Courier New"/>
-          <w:color w:val="000000"/>
-          <w:sz w:val="20"/>
-          <w:szCs w:val="20"/>
-        </w:rPr>
-        <w:t>sudo apt-get update</w:t>
-      </w:r>
-    </w:p>
-    <w:p>
-      <w:pPr>
-        <w:pStyle w:val="ListParagraph"/>
-        <w:rPr>
-          <w:rFonts w:ascii="Courier New" w:hAnsi="Courier New" w:cs="Courier New"/>
-          <w:color w:val="000000"/>
-          <w:sz w:val="20"/>
-          <w:szCs w:val="20"/>
-        </w:rPr>
-      </w:pPr>
-    </w:p>
-    <w:p>
-      <w:pPr>
-        <w:pStyle w:val="ListParagraph"/>
-        <w:rPr>
-          <w:rFonts w:ascii="Courier New" w:hAnsi="Courier New" w:cs="Courier New"/>
-          <w:color w:val="000000"/>
-          <w:sz w:val="20"/>
-          <w:szCs w:val="20"/>
-        </w:rPr>
-      </w:pPr>
-      <w:r>
-        <w:rPr>
-          <w:rFonts w:ascii="Courier New" w:hAnsi="Courier New" w:cs="Courier New"/>
-          <w:color w:val="000000"/>
-          <w:sz w:val="20"/>
-          <w:szCs w:val="20"/>
-        </w:rPr>
-        <w:t>sudo apt-get --purge remove node</w:t>
-      </w:r>
-    </w:p>
-    <w:p>
-      <w:pPr>
-        <w:pStyle w:val="ListParagraph"/>
-        <w:rPr>
-          <w:rFonts w:ascii="Courier New" w:hAnsi="Courier New" w:cs="Courier New"/>
-          <w:color w:val="000000"/>
-          <w:sz w:val="20"/>
-          <w:szCs w:val="20"/>
-        </w:rPr>
-      </w:pPr>
-      <w:r>
-        <w:rPr>
-          <w:rFonts w:ascii="Courier New" w:hAnsi="Courier New" w:cs="Courier New"/>
-          <w:color w:val="000000"/>
-          <w:sz w:val="20"/>
-          <w:szCs w:val="20"/>
-        </w:rPr>
-        <w:t>sudo apt-get --purge remove nodejs</w:t>
-      </w:r>
-    </w:p>
-    <w:p>
-      <w:pPr>
-        <w:pStyle w:val="ListParagraph"/>
-        <w:rPr>
-          <w:rFonts w:ascii="Courier New" w:hAnsi="Courier New" w:cs="Courier New"/>
-          <w:color w:val="000000"/>
-          <w:sz w:val="20"/>
-          <w:szCs w:val="20"/>
-        </w:rPr>
-      </w:pPr>
-    </w:p>
-    <w:p>
-      <w:pPr>
-        <w:pStyle w:val="ListParagraph"/>
-        <w:rPr>
-          <w:rFonts w:ascii="Courier New" w:hAnsi="Courier New" w:cs="Courier New"/>
-          <w:color w:val="000000"/>
-          <w:sz w:val="20"/>
-          <w:szCs w:val="20"/>
-        </w:rPr>
-      </w:pPr>
-      <w:r>
-        <w:rPr>
-          <w:rFonts w:ascii="Courier New" w:hAnsi="Courier New" w:cs="Courier New"/>
-          <w:color w:val="000000"/>
-          <w:sz w:val="20"/>
-          <w:szCs w:val="20"/>
-        </w:rPr>
-        <w:t>sudo apt-get install nodejs</w:t>
-      </w:r>
-    </w:p>
-    <w:p>
-      <w:pPr>
-        <w:pStyle w:val="ListParagraph"/>
-        <w:rPr>
-          <w:rFonts w:ascii="Courier New" w:hAnsi="Courier New" w:cs="Courier New"/>
-          <w:color w:val="000000"/>
-          <w:sz w:val="20"/>
-          <w:szCs w:val="20"/>
-        </w:rPr>
-      </w:pPr>
-      <w:r>
-        <w:rPr>
-          <w:rFonts w:ascii="Courier New" w:hAnsi="Courier New" w:cs="Courier New"/>
-          <w:color w:val="000000"/>
-          <w:sz w:val="20"/>
-          <w:szCs w:val="20"/>
-        </w:rPr>
-        <w:t>sudo apt-get install nodejs npm</w:t>
-      </w:r>
-    </w:p>
-    <w:p>
-      <w:pPr>
-        <w:pStyle w:val="ListParagraph"/>
-        <w:rPr>
-          <w:rFonts w:ascii="Courier New" w:hAnsi="Courier New" w:cs="Courier New"/>
-          <w:color w:val="000000"/>
-          <w:sz w:val="20"/>
-          <w:szCs w:val="20"/>
-        </w:rPr>
-      </w:pPr>
-      <w:r>
-        <w:rPr>
-          <w:rFonts w:ascii="Courier New" w:hAnsi="Courier New" w:cs="Courier New"/>
-          <w:color w:val="000000"/>
-          <w:sz w:val="20"/>
-          <w:szCs w:val="20"/>
-        </w:rPr>
-        <w:t xml:space="preserve">sudo </w:t>
-      </w:r>
-      <w:r>
-        <w:rPr>
-          <w:rFonts w:ascii="Courier New" w:hAnsi="Courier New" w:cs="Courier New"/>
-          <w:color w:val="000000"/>
-          <w:sz w:val="20"/>
-          <w:szCs w:val="20"/>
-        </w:rPr>
-        <w:t>npm install -g coffee-script</w:t>
+      <w:proofErr w:type="spellStart"/>
+      <w:proofErr w:type="gramStart"/>
+      <w:r>
+        <w:rPr>
+          <w:rFonts w:ascii="Courier New" w:hAnsi="Courier New" w:cs="Courier New"/>
+          <w:color w:val="000000"/>
+          <w:sz w:val="20"/>
+          <w:szCs w:val="20"/>
+        </w:rPr>
+        <w:t>sudo</w:t>
+      </w:r>
+      <w:proofErr w:type="spellEnd"/>
+      <w:proofErr w:type="gramEnd"/>
+      <w:r>
+        <w:rPr>
+          <w:rFonts w:ascii="Courier New" w:hAnsi="Courier New" w:cs="Courier New"/>
+          <w:color w:val="000000"/>
+          <w:sz w:val="20"/>
+          <w:szCs w:val="20"/>
+        </w:rPr>
+        <w:t xml:space="preserve"> apt-get update</w:t>
+      </w:r>
+    </w:p>
+    <w:p>
+      <w:pPr>
+        <w:pStyle w:val="ListParagraph"/>
+        <w:rPr>
+          <w:rFonts w:ascii="Courier New" w:hAnsi="Courier New" w:cs="Courier New"/>
+          <w:color w:val="000000"/>
+          <w:sz w:val="20"/>
+          <w:szCs w:val="20"/>
+        </w:rPr>
+      </w:pPr>
+    </w:p>
+    <w:p>
+      <w:pPr>
+        <w:pStyle w:val="ListParagraph"/>
+        <w:rPr>
+          <w:rFonts w:ascii="Courier New" w:hAnsi="Courier New" w:cs="Courier New"/>
+          <w:color w:val="000000"/>
+          <w:sz w:val="20"/>
+          <w:szCs w:val="20"/>
+        </w:rPr>
+      </w:pPr>
+      <w:proofErr w:type="spellStart"/>
+      <w:proofErr w:type="gramStart"/>
+      <w:r>
+        <w:rPr>
+          <w:rFonts w:ascii="Courier New" w:hAnsi="Courier New" w:cs="Courier New"/>
+          <w:color w:val="000000"/>
+          <w:sz w:val="20"/>
+          <w:szCs w:val="20"/>
+        </w:rPr>
+        <w:t>sudo</w:t>
+      </w:r>
+      <w:proofErr w:type="spellEnd"/>
+      <w:proofErr w:type="gramEnd"/>
+      <w:r>
+        <w:rPr>
+          <w:rFonts w:ascii="Courier New" w:hAnsi="Courier New" w:cs="Courier New"/>
+          <w:color w:val="000000"/>
+          <w:sz w:val="20"/>
+          <w:szCs w:val="20"/>
+        </w:rPr>
+        <w:t xml:space="preserve"> apt-get --purge remove node</w:t>
+      </w:r>
+    </w:p>
+    <w:p>
+      <w:pPr>
+        <w:pStyle w:val="ListParagraph"/>
+        <w:rPr>
+          <w:rFonts w:ascii="Courier New" w:hAnsi="Courier New" w:cs="Courier New"/>
+          <w:color w:val="000000"/>
+          <w:sz w:val="20"/>
+          <w:szCs w:val="20"/>
+        </w:rPr>
+      </w:pPr>
+      <w:proofErr w:type="spellStart"/>
+      <w:proofErr w:type="gramStart"/>
+      <w:r>
+        <w:rPr>
+          <w:rFonts w:ascii="Courier New" w:hAnsi="Courier New" w:cs="Courier New"/>
+          <w:color w:val="000000"/>
+          <w:sz w:val="20"/>
+          <w:szCs w:val="20"/>
+        </w:rPr>
+        <w:t>sudo</w:t>
+      </w:r>
+      <w:proofErr w:type="spellEnd"/>
+      <w:proofErr w:type="gramEnd"/>
+      <w:r>
+        <w:rPr>
+          <w:rFonts w:ascii="Courier New" w:hAnsi="Courier New" w:cs="Courier New"/>
+          <w:color w:val="000000"/>
+          <w:sz w:val="20"/>
+          <w:szCs w:val="20"/>
+        </w:rPr>
+        <w:t xml:space="preserve"> apt-get --purge remove </w:t>
+      </w:r>
+      <w:proofErr w:type="spellStart"/>
+      <w:r>
+        <w:rPr>
+          <w:rFonts w:ascii="Courier New" w:hAnsi="Courier New" w:cs="Courier New"/>
+          <w:color w:val="000000"/>
+          <w:sz w:val="20"/>
+          <w:szCs w:val="20"/>
+        </w:rPr>
+        <w:t>nodejs</w:t>
+      </w:r>
+      <w:proofErr w:type="spellEnd"/>
+    </w:p>
+    <w:p>
+      <w:pPr>
+        <w:pStyle w:val="ListParagraph"/>
+        <w:rPr>
+          <w:rFonts w:ascii="Courier New" w:hAnsi="Courier New" w:cs="Courier New"/>
+          <w:color w:val="000000"/>
+          <w:sz w:val="20"/>
+          <w:szCs w:val="20"/>
+        </w:rPr>
+      </w:pPr>
+    </w:p>
+    <w:p>
+      <w:pPr>
+        <w:pStyle w:val="ListParagraph"/>
+        <w:rPr>
+          <w:rFonts w:ascii="Courier New" w:hAnsi="Courier New" w:cs="Courier New"/>
+          <w:color w:val="000000"/>
+          <w:sz w:val="20"/>
+          <w:szCs w:val="20"/>
+        </w:rPr>
+      </w:pPr>
+      <w:proofErr w:type="spellStart"/>
+      <w:proofErr w:type="gramStart"/>
+      <w:r>
+        <w:rPr>
+          <w:rFonts w:ascii="Courier New" w:hAnsi="Courier New" w:cs="Courier New"/>
+          <w:color w:val="000000"/>
+          <w:sz w:val="20"/>
+          <w:szCs w:val="20"/>
+        </w:rPr>
+        <w:t>sudo</w:t>
+      </w:r>
+      <w:proofErr w:type="spellEnd"/>
+      <w:proofErr w:type="gramEnd"/>
+      <w:r>
+        <w:rPr>
+          <w:rFonts w:ascii="Courier New" w:hAnsi="Courier New" w:cs="Courier New"/>
+          <w:color w:val="000000"/>
+          <w:sz w:val="20"/>
+          <w:szCs w:val="20"/>
+        </w:rPr>
+        <w:t xml:space="preserve"> apt-get install </w:t>
+      </w:r>
+      <w:proofErr w:type="spellStart"/>
+      <w:r>
+        <w:rPr>
+          <w:rFonts w:ascii="Courier New" w:hAnsi="Courier New" w:cs="Courier New"/>
+          <w:color w:val="000000"/>
+          <w:sz w:val="20"/>
+          <w:szCs w:val="20"/>
+        </w:rPr>
+        <w:t>nodejs</w:t>
+      </w:r>
+      <w:proofErr w:type="spellEnd"/>
+    </w:p>
+    <w:p>
+      <w:pPr>
+        <w:pStyle w:val="ListParagraph"/>
+        <w:rPr>
+          <w:rFonts w:ascii="Courier New" w:hAnsi="Courier New" w:cs="Courier New"/>
+          <w:color w:val="000000"/>
+          <w:sz w:val="20"/>
+          <w:szCs w:val="20"/>
+        </w:rPr>
+      </w:pPr>
+      <w:proofErr w:type="spellStart"/>
+      <w:proofErr w:type="gramStart"/>
+      <w:r>
+        <w:rPr>
+          <w:rFonts w:ascii="Courier New" w:hAnsi="Courier New" w:cs="Courier New"/>
+          <w:color w:val="000000"/>
+          <w:sz w:val="20"/>
+          <w:szCs w:val="20"/>
+        </w:rPr>
+        <w:t>sudo</w:t>
+      </w:r>
+      <w:proofErr w:type="spellEnd"/>
+      <w:proofErr w:type="gramEnd"/>
+      <w:r>
+        <w:rPr>
+          <w:rFonts w:ascii="Courier New" w:hAnsi="Courier New" w:cs="Courier New"/>
+          <w:color w:val="000000"/>
+          <w:sz w:val="20"/>
+          <w:szCs w:val="20"/>
+        </w:rPr>
+        <w:t xml:space="preserve"> apt-get install </w:t>
+      </w:r>
+      <w:proofErr w:type="spellStart"/>
+      <w:r>
+        <w:rPr>
+          <w:rFonts w:ascii="Courier New" w:hAnsi="Courier New" w:cs="Courier New"/>
+          <w:color w:val="000000"/>
+          <w:sz w:val="20"/>
+          <w:szCs w:val="20"/>
+        </w:rPr>
+        <w:t>nodejs</w:t>
+      </w:r>
+      <w:proofErr w:type="spellEnd"/>
+      <w:r>
+        <w:rPr>
+          <w:rFonts w:ascii="Courier New" w:hAnsi="Courier New" w:cs="Courier New"/>
+          <w:color w:val="000000"/>
+          <w:sz w:val="20"/>
+          <w:szCs w:val="20"/>
+        </w:rPr>
+        <w:t xml:space="preserve"> </w:t>
+      </w:r>
+      <w:proofErr w:type="spellStart"/>
+      <w:r>
+        <w:rPr>
+          <w:rFonts w:ascii="Courier New" w:hAnsi="Courier New" w:cs="Courier New"/>
+          <w:color w:val="000000"/>
+          <w:sz w:val="20"/>
+          <w:szCs w:val="20"/>
+        </w:rPr>
+        <w:t>npm</w:t>
+      </w:r>
+      <w:proofErr w:type="spellEnd"/>
+    </w:p>
+    <w:p>
+      <w:pPr>
+        <w:pStyle w:val="ListParagraph"/>
+        <w:rPr>
+          <w:rFonts w:ascii="Courier New" w:hAnsi="Courier New" w:cs="Courier New"/>
+          <w:color w:val="000000"/>
+          <w:sz w:val="20"/>
+          <w:szCs w:val="20"/>
+        </w:rPr>
+      </w:pPr>
+      <w:proofErr w:type="spellStart"/>
+      <w:proofErr w:type="gramStart"/>
+      <w:r>
+        <w:rPr>
+          <w:rFonts w:ascii="Courier New" w:hAnsi="Courier New" w:cs="Courier New"/>
+          <w:color w:val="000000"/>
+          <w:sz w:val="20"/>
+          <w:szCs w:val="20"/>
+        </w:rPr>
+        <w:t>sudo</w:t>
+      </w:r>
+      <w:proofErr w:type="spellEnd"/>
+      <w:proofErr w:type="gramEnd"/>
+      <w:r>
+        <w:rPr>
+          <w:rFonts w:ascii="Courier New" w:hAnsi="Courier New" w:cs="Courier New"/>
+          <w:color w:val="000000"/>
+          <w:sz w:val="20"/>
+          <w:szCs w:val="20"/>
+        </w:rPr>
+        <w:t xml:space="preserve"> </w:t>
+      </w:r>
+      <w:proofErr w:type="spellStart"/>
+      <w:r>
+        <w:rPr>
+          <w:rFonts w:ascii="Courier New" w:hAnsi="Courier New" w:cs="Courier New"/>
+          <w:color w:val="000000"/>
+          <w:sz w:val="20"/>
+          <w:szCs w:val="20"/>
+        </w:rPr>
+        <w:t>npm</w:t>
+      </w:r>
+      <w:proofErr w:type="spellEnd"/>
+      <w:r>
+        <w:rPr>
+          <w:rFonts w:ascii="Courier New" w:hAnsi="Courier New" w:cs="Courier New"/>
+          <w:color w:val="000000"/>
+          <w:sz w:val="20"/>
+          <w:szCs w:val="20"/>
+        </w:rPr>
+        <w:t xml:space="preserve"> install -g coffee-script</w:t>
       </w:r>
     </w:p>
     <w:p>
@@ -385,44 +578,72 @@
       <w:pPr>
         <w:pStyle w:val="ListParagraph"/>
       </w:pPr>
-      <w:r>
-        <w:t>java –version</w:t>
-      </w:r>
-    </w:p>
-    <w:p>
-      <w:pPr>
-        <w:pStyle w:val="ListParagraph"/>
-      </w:pPr>
-      <w:r>
-        <w:t>javac -version</w:t>
-      </w:r>
-    </w:p>
-    <w:p>
-      <w:pPr>
-        <w:pStyle w:val="ListParagraph"/>
-      </w:pPr>
-      <w:r>
-        <w:t>nodejs –v</w:t>
-      </w:r>
-    </w:p>
-    <w:p>
-      <w:pPr>
-        <w:pStyle w:val="ListParagraph"/>
-      </w:pPr>
-      <w:r>
-        <w:t>npm –v</w:t>
-      </w:r>
-    </w:p>
-    <w:p>
-      <w:pPr>
-        <w:pStyle w:val="ListParagraph"/>
-      </w:pPr>
+      <w:proofErr w:type="gramStart"/>
+      <w:r>
+        <w:t>java</w:t>
+      </w:r>
+      <w:proofErr w:type="gramEnd"/>
+      <w:r>
+        <w:t xml:space="preserve"> –version</w:t>
+      </w:r>
+    </w:p>
+    <w:p>
+      <w:pPr>
+        <w:pStyle w:val="ListParagraph"/>
+      </w:pPr>
+      <w:proofErr w:type="spellStart"/>
+      <w:proofErr w:type="gramStart"/>
+      <w:r>
+        <w:t>javac</w:t>
+      </w:r>
+      <w:proofErr w:type="spellEnd"/>
+      <w:proofErr w:type="gramEnd"/>
+      <w:r>
+        <w:t xml:space="preserve"> -version</w:t>
+      </w:r>
+    </w:p>
+    <w:p>
+      <w:pPr>
+        <w:pStyle w:val="ListParagraph"/>
+      </w:pPr>
+      <w:proofErr w:type="spellStart"/>
+      <w:proofErr w:type="gramStart"/>
+      <w:r>
+        <w:t>nodejs</w:t>
+      </w:r>
+      <w:proofErr w:type="spellEnd"/>
+      <w:proofErr w:type="gramEnd"/>
+      <w:r>
+        <w:t xml:space="preserve"> –v</w:t>
+      </w:r>
+    </w:p>
+    <w:p>
+      <w:pPr>
+        <w:pStyle w:val="ListParagraph"/>
+      </w:pPr>
+      <w:proofErr w:type="spellStart"/>
+      <w:proofErr w:type="gramStart"/>
+      <w:r>
+        <w:t>npm</w:t>
+      </w:r>
+      <w:proofErr w:type="spellEnd"/>
+      <w:proofErr w:type="gramEnd"/>
+      <w:r>
+        <w:t xml:space="preserve"> –v</w:t>
+      </w:r>
+    </w:p>
+    <w:p>
+      <w:pPr>
+        <w:pStyle w:val="ListParagraph"/>
+      </w:pPr>
+      <w:proofErr w:type="gramStart"/>
       <w:r>
         <w:t xml:space="preserve">coffee </w:t>
       </w:r>
       <w:r>
         <w:t xml:space="preserve"> -v</w:t>
       </w:r>
+      <w:proofErr w:type="gramEnd"/>
     </w:p>
     <w:p>
       <w:pPr>
@@ -438,24 +659,56 @@
         </w:numPr>
       </w:pPr>
       <w:r>
-        <w:t>Install git</w:t>
-      </w:r>
-    </w:p>
-    <w:p>
-      <w:pPr>
-        <w:pStyle w:val="ListParagraph"/>
-      </w:pPr>
-      <w:r>
-        <w:t>sudo apt-get install git-core</w:t>
-      </w:r>
-    </w:p>
-    <w:p>
-      <w:pPr>
-        <w:pStyle w:val="ListParagraph"/>
-      </w:pPr>
-      <w:r>
-        <w:t>git init</w:t>
-      </w:r>
+        <w:t xml:space="preserve">Install </w:t>
+      </w:r>
+      <w:proofErr w:type="spellStart"/>
+      <w:r>
+        <w:t>git</w:t>
+      </w:r>
+      <w:proofErr w:type="spellEnd"/>
+    </w:p>
+    <w:p>
+      <w:pPr>
+        <w:pStyle w:val="ListParagraph"/>
+      </w:pPr>
+      <w:proofErr w:type="spellStart"/>
+      <w:proofErr w:type="gramStart"/>
+      <w:r>
+        <w:t>sudo</w:t>
+      </w:r>
+      <w:proofErr w:type="spellEnd"/>
+      <w:proofErr w:type="gramEnd"/>
+      <w:r>
+        <w:t xml:space="preserve"> apt-get install </w:t>
+      </w:r>
+      <w:proofErr w:type="spellStart"/>
+      <w:r>
+        <w:t>git</w:t>
+      </w:r>
+      <w:proofErr w:type="spellEnd"/>
+      <w:r>
+        <w:t>-core</w:t>
+      </w:r>
+    </w:p>
+    <w:p>
+      <w:pPr>
+        <w:pStyle w:val="ListParagraph"/>
+      </w:pPr>
+      <w:proofErr w:type="spellStart"/>
+      <w:proofErr w:type="gramStart"/>
+      <w:r>
+        <w:t>git</w:t>
+      </w:r>
+      <w:proofErr w:type="spellEnd"/>
+      <w:proofErr w:type="gramEnd"/>
+      <w:r>
+        <w:t xml:space="preserve"> </w:t>
+      </w:r>
+      <w:proofErr w:type="spellStart"/>
+      <w:r>
+        <w:t>init</w:t>
+      </w:r>
+      <w:proofErr w:type="spellEnd"/>
     </w:p>
     <w:p>
       <w:pPr>
@@ -508,8 +761,15 @@
         <w:pStyle w:val="ListParagraph"/>
         <w:ind w:left="1485"/>
       </w:pPr>
-      <w:r>
-        <w:t>sudo apt-get remove make</w:t>
+      <w:proofErr w:type="spellStart"/>
+      <w:proofErr w:type="gramStart"/>
+      <w:r>
+        <w:t>sudo</w:t>
+      </w:r>
+      <w:proofErr w:type="spellEnd"/>
+      <w:proofErr w:type="gramEnd"/>
+      <w:r>
+        <w:t xml:space="preserve"> apt-get remove make</w:t>
       </w:r>
     </w:p>
     <w:p>
@@ -583,8 +843,13 @@
         <w:pStyle w:val="ListParagraph"/>
         <w:ind w:left="1485"/>
       </w:pPr>
-      <w:r>
-        <w:t>./configure</w:t>
+      <w:proofErr w:type="gramStart"/>
+      <w:r>
+        <w:t>./</w:t>
+      </w:r>
+      <w:proofErr w:type="gramEnd"/>
+      <w:r>
+        <w:t>configure</w:t>
       </w:r>
     </w:p>
     <w:p>
@@ -592,8 +857,15 @@
         <w:pStyle w:val="ListParagraph"/>
         <w:ind w:left="1485"/>
       </w:pPr>
-      <w:r>
-        <w:t>sudo make install</w:t>
+      <w:proofErr w:type="spellStart"/>
+      <w:proofErr w:type="gramStart"/>
+      <w:r>
+        <w:t>sudo</w:t>
+      </w:r>
+      <w:proofErr w:type="spellEnd"/>
+      <w:proofErr w:type="gramEnd"/>
+      <w:r>
+        <w:t xml:space="preserve"> make install</w:t>
       </w:r>
     </w:p>
     <w:p>
@@ -628,18 +900,34 @@
         </w:numPr>
       </w:pPr>
       <w:r>
-        <w:t xml:space="preserve">We need a server to be able to work on a local copy of javaplayland. If you have any preferences for which program to use, just go ahead and copy the project from </w:t>
+        <w:t xml:space="preserve">We need a server to be able to work on a local copy of </w:t>
+      </w:r>
+      <w:proofErr w:type="spellStart"/>
+      <w:r>
+        <w:t>javaplayland</w:t>
+      </w:r>
+      <w:proofErr w:type="spellEnd"/>
+      <w:r>
+        <w:t xml:space="preserve">. If you have any preferences for which program to use, just go ahead and copy the project from </w:t>
       </w:r>
       <w:hyperlink r:id="rId8" w:history="1">
         <w:r>
           <w:rPr>
             <w:rStyle w:val="Hyperlink"/>
           </w:rPr>
-          <w:t>https://github.com/angrave/javaplayland</w:t>
+          <w:t>https://github.com/bponnaluri/javaplayland</w:t>
         </w:r>
       </w:hyperlink>
       <w:r>
-        <w:t xml:space="preserve"> to your programs relevant folder and access the project through your programs localhost address.</w:t>
+        <w:t xml:space="preserve"> to your programs relevant folder and access the project through your programs </w:t>
+      </w:r>
+      <w:proofErr w:type="spellStart"/>
+      <w:r>
+        <w:t>localhost</w:t>
+      </w:r>
+      <w:proofErr w:type="spellEnd"/>
+      <w:r>
+        <w:t xml:space="preserve"> address.</w:t>
       </w:r>
     </w:p>
     <w:p>
@@ -659,52 +947,111 @@
       <w:pPr>
         <w:pStyle w:val="ListParagraph"/>
       </w:pPr>
-      <w:r>
-        <w:t>sudo apt-get install apache2</w:t>
-      </w:r>
-    </w:p>
-    <w:p>
-      <w:pPr>
-        <w:pStyle w:val="ListParagraph"/>
-      </w:pPr>
-    </w:p>
-    <w:p>
-      <w:pPr>
-        <w:pStyle w:val="ListParagraph"/>
-      </w:pPr>
-      <w:r>
-        <w:t xml:space="preserve">apache’s server folder is in “/var/www/” open a terminal and go to that folder with </w:t>
-      </w:r>
-    </w:p>
-    <w:p>
-      <w:pPr>
-        <w:pStyle w:val="ListParagraph"/>
-      </w:pPr>
-      <w:r>
-        <w:t>cd /var/www</w:t>
-      </w:r>
-    </w:p>
-    <w:p>
-      <w:pPr>
-        <w:pStyle w:val="ListParagraph"/>
-      </w:pPr>
-      <w:r>
-        <w:t>copy the project by</w:t>
-      </w:r>
-    </w:p>
-    <w:p>
-      <w:pPr>
-        <w:pStyle w:val="ListParagraph"/>
-      </w:pPr>
-      <w:r>
-        <w:t xml:space="preserve">git clone </w:t>
+      <w:proofErr w:type="spellStart"/>
+      <w:proofErr w:type="gramStart"/>
+      <w:r>
+        <w:t>sudo</w:t>
+      </w:r>
+      <w:proofErr w:type="spellEnd"/>
+      <w:proofErr w:type="gramEnd"/>
+      <w:r>
+        <w:t xml:space="preserve"> apt-get install apache2</w:t>
+      </w:r>
+    </w:p>
+    <w:p>
+      <w:pPr>
+        <w:pStyle w:val="ListParagraph"/>
+      </w:pPr>
+    </w:p>
+    <w:p>
+      <w:pPr>
+        <w:pStyle w:val="ListParagraph"/>
+      </w:pPr>
+      <w:proofErr w:type="gramStart"/>
+      <w:r>
+        <w:t>apache’s</w:t>
+      </w:r>
+      <w:proofErr w:type="gramEnd"/>
+      <w:r>
+        <w:t xml:space="preserve"> server folder is in “/</w:t>
+      </w:r>
+      <w:proofErr w:type="spellStart"/>
+      <w:r>
+        <w:t>var</w:t>
+      </w:r>
+      <w:proofErr w:type="spellEnd"/>
+      <w:r>
+        <w:t xml:space="preserve">/www/” open a terminal and go to that folder with </w:t>
+      </w:r>
+    </w:p>
+    <w:p>
+      <w:pPr>
+        <w:pStyle w:val="ListParagraph"/>
+      </w:pPr>
+      <w:proofErr w:type="gramStart"/>
+      <w:r>
+        <w:t>cd</w:t>
+      </w:r>
+      <w:proofErr w:type="gramEnd"/>
+      <w:r>
+        <w:t xml:space="preserve"> /</w:t>
+      </w:r>
+      <w:proofErr w:type="spellStart"/>
+      <w:r>
+        <w:t>var</w:t>
+      </w:r>
+      <w:proofErr w:type="spellEnd"/>
+      <w:r>
+        <w:t>/www</w:t>
+      </w:r>
+    </w:p>
+    <w:p>
+      <w:pPr>
+        <w:pStyle w:val="ListParagraph"/>
+      </w:pPr>
+      <w:proofErr w:type="gramStart"/>
+      <w:r>
+        <w:t>copy</w:t>
+      </w:r>
+      <w:proofErr w:type="gramEnd"/>
+      <w:r>
+        <w:t xml:space="preserve"> the project by</w:t>
+      </w:r>
+    </w:p>
+    <w:p>
+      <w:pPr>
+        <w:pStyle w:val="ListParagraph"/>
+      </w:pPr>
+      <w:proofErr w:type="spellStart"/>
+      <w:proofErr w:type="gramStart"/>
+      <w:r>
+        <w:t>git</w:t>
+      </w:r>
+      <w:proofErr w:type="spellEnd"/>
+      <w:proofErr w:type="gramEnd"/>
+      <w:r>
+        <w:t xml:space="preserve"> clone </w:t>
       </w:r>
       <w:hyperlink r:id="rId9" w:history="1">
         <w:r>
           <w:rPr>
             <w:rStyle w:val="Hyperlink"/>
           </w:rPr>
-          <w:t>http://github.com/angrave/javaplayland.git</w:t>
+          <w:t>http://github.com/</w:t>
+        </w:r>
+        <w:r>
+          <w:rPr>
+            <w:rStyle w:val="Hyperlink"/>
+          </w:rPr>
+          <w:t>bponnaluri</w:t>
+        </w:r>
+        <w:bookmarkStart w:id="0" w:name="_GoBack"/>
+        <w:bookmarkEnd w:id="0"/>
+        <w:r>
+          <w:rPr>
+            <w:rStyle w:val="Hyperlink"/>
+          </w:rPr>
+          <w:t>/javaplayland.git</w:t>
         </w:r>
       </w:hyperlink>
     </w:p>
@@ -712,8 +1059,13 @@
       <w:pPr>
         <w:pStyle w:val="ListParagraph"/>
       </w:pPr>
-      <w:r>
-        <w:t xml:space="preserve">you can access the local version by going to </w:t>
+      <w:proofErr w:type="gramStart"/>
+      <w:r>
+        <w:t>you</w:t>
+      </w:r>
+      <w:proofErr w:type="gramEnd"/>
+      <w:r>
+        <w:t xml:space="preserve"> can access the local version by going to </w:t>
       </w:r>
       <w:hyperlink r:id="rId10" w:history="1">
         <w:r>
@@ -730,13 +1082,39 @@
     <w:p/>
     <w:p>
       <w:r>
-        <w:t>You need to compile the coffeescript files before the project works. You can do this with typing the following in a terminal (assuming you are using apache. If not, change the parameter location to your programs relevant folder address)</w:t>
-      </w:r>
-    </w:p>
-    <w:p>
-      <w:r>
-        <w:t>coffee -c /var/www/javaplayland</w:t>
-      </w:r>
+        <w:t xml:space="preserve">You need to compile the </w:t>
+      </w:r>
+      <w:proofErr w:type="spellStart"/>
+      <w:r>
+        <w:t>coffeescript</w:t>
+      </w:r>
+      <w:proofErr w:type="spellEnd"/>
+      <w:r>
+        <w:t xml:space="preserve"> files before the project works. You can do this with typing the following in a terminal (assuming you are using apache. If not, change the parameter location to your programs relevant folder address)</w:t>
+      </w:r>
+    </w:p>
+    <w:p>
+      <w:proofErr w:type="gramStart"/>
+      <w:r>
+        <w:t>coffee</w:t>
+      </w:r>
+      <w:proofErr w:type="gramEnd"/>
+      <w:r>
+        <w:t xml:space="preserve"> -c /</w:t>
+      </w:r>
+      <w:proofErr w:type="spellStart"/>
+      <w:r>
+        <w:t>var</w:t>
+      </w:r>
+      <w:proofErr w:type="spellEnd"/>
+      <w:r>
+        <w:t>/www/</w:t>
+      </w:r>
+      <w:proofErr w:type="spellStart"/>
+      <w:r>
+        <w:t>javaplayland</w:t>
+      </w:r>
+      <w:proofErr w:type="spellEnd"/>
     </w:p>
     <w:p>
       <w:r>
@@ -746,7 +1124,15 @@
         <w:t>re</w:t>
       </w:r>
       <w:r>
-        <w:t>compile these files anytime you make any changes to the coffeescript files.</w:t>
+        <w:t xml:space="preserve">compile these files anytime you make any changes to the </w:t>
+      </w:r>
+      <w:proofErr w:type="spellStart"/>
+      <w:r>
+        <w:t>coffeescript</w:t>
+      </w:r>
+      <w:proofErr w:type="spellEnd"/>
+      <w:r>
+        <w:t xml:space="preserve"> files.</w:t>
       </w:r>
     </w:p>
     <w:sectPr>

</xml_diff>